<commit_message>
part 3 of report
</commit_message>
<xml_diff>
--- a/OSLab3.docx
+++ b/OSLab3.docx
@@ -1,6 +1,6 @@
 
 <file path=word/document.xml><?xml version="1.0" encoding="utf-8"?>
-<w:document xmlns:wpc="http://schemas.microsoft.com/office/word/2010/wordprocessingCanvas" xmlns:cx="http://schemas.microsoft.com/office/drawing/2014/chartex" xmlns:cx1="http://schemas.microsoft.com/office/drawing/2015/9/8/chartex" xmlns:cx2="http://schemas.microsoft.com/office/drawing/2015/10/21/chartex" xmlns:cx3="http://schemas.microsoft.com/office/drawing/2016/5/9/chartex" xmlns:cx4="http://schemas.microsoft.com/office/drawing/2016/5/10/chartex" xmlns:cx5="http://schemas.microsoft.com/office/drawing/2016/5/11/chartex" xmlns:cx6="http://schemas.microsoft.com/office/drawing/2016/5/12/chartex" xmlns:cx7="http://schemas.microsoft.com/office/drawing/2016/5/13/chartex" xmlns:cx8="http://schemas.microsoft.com/office/drawing/2016/5/14/chartex" xmlns:mc="http://schemas.openxmlformats.org/markup-compatibility/2006" xmlns:aink="http://schemas.microsoft.com/office/drawing/2016/ink" xmlns:am3d="http://schemas.microsoft.com/office/drawing/2017/model3d" xmlns:o="urn:schemas-microsoft-com:office:office" xmlns:r="http://schemas.openxmlformats.org/officeDocument/2006/relationships" xmlns:m="http://schemas.openxmlformats.org/officeDocument/2006/math" xmlns:v="urn:schemas-microsoft-com:vml" xmlns:wp14="http://schemas.microsoft.com/office/word/2010/wordprocessingDrawing" xmlns:wp="http://schemas.openxmlformats.org/drawingml/2006/wordprocessingDrawing" xmlns:w10="urn:schemas-microsoft-com:office:word" xmlns:w="http://schemas.openxmlformats.org/wordprocessingml/2006/main" xmlns:w14="http://schemas.microsoft.com/office/word/2010/wordml" xmlns:w15="http://schemas.microsoft.com/office/word/2012/wordml" xmlns:w16cid="http://schemas.microsoft.com/office/word/2016/wordml/cid" xmlns:w16se="http://schemas.microsoft.com/office/word/2015/wordml/symex" xmlns:wpg="http://schemas.microsoft.com/office/word/2010/wordprocessingGroup" xmlns:wpi="http://schemas.microsoft.com/office/word/2010/wordprocessingInk" xmlns:wne="http://schemas.microsoft.com/office/word/2006/wordml" xmlns:wps="http://schemas.microsoft.com/office/word/2010/wordprocessingShape" mc:Ignorable="w14 w15 w16se w16cid wp14">
+<w:document xmlns:wpc="http://schemas.microsoft.com/office/word/2010/wordprocessingCanvas" xmlns:mo="http://schemas.microsoft.com/office/mac/office/2008/main" xmlns:mc="http://schemas.openxmlformats.org/markup-compatibility/2006" xmlns:mv="urn:schemas-microsoft-com:mac:vml" xmlns:o="urn:schemas-microsoft-com:office:office" xmlns:r="http://schemas.openxmlformats.org/officeDocument/2006/relationships" xmlns:m="http://schemas.openxmlformats.org/officeDocument/2006/math" xmlns:v="urn:schemas-microsoft-com:vml" xmlns:wp14="http://schemas.microsoft.com/office/word/2010/wordprocessingDrawing" xmlns:wp="http://schemas.openxmlformats.org/drawingml/2006/wordprocessingDrawing" xmlns:w10="urn:schemas-microsoft-com:office:word" xmlns:w="http://schemas.openxmlformats.org/wordprocessingml/2006/main" xmlns:w14="http://schemas.microsoft.com/office/word/2010/wordml" xmlns:w15="http://schemas.microsoft.com/office/word/2012/wordml" xmlns:wpg="http://schemas.microsoft.com/office/word/2010/wordprocessingGroup" xmlns:wpi="http://schemas.microsoft.com/office/word/2010/wordprocessingInk" xmlns:wne="http://schemas.microsoft.com/office/word/2006/wordml" xmlns:wps="http://schemas.microsoft.com/office/word/2010/wordprocessingShape" mc:Ignorable="w14 w15 wp14">
   <w:body>
     <w:p>
       <w:pPr>
@@ -7101,8 +7101,6 @@
         </w:rPr>
         <w:t>mp</w:t>
       </w:r>
-      <w:bookmarkStart w:id="0" w:name="_GoBack"/>
-      <w:bookmarkEnd w:id="0"/>
       <w:r>
         <w:rPr>
           <w:rFonts w:ascii="Courier" w:hAnsi="Courier" w:cs="Courier"/>
@@ -7525,14 +7523,27 @@
           <w:tab w:val="left" w:pos="13740"/>
           <w:tab w:val="left" w:pos="14656"/>
         </w:tabs>
-        <w:bidi w:val="0"/>
         <w:jc w:val="left"/>
         <w:rPr>
-          <w:rFonts w:ascii="Courier" w:eastAsia="Times New Roman" w:hAnsi="Courier" w:cs="Courier New"/>
-          <w:color w:val="000000"/>
-          <w:lang w:eastAsia="en-CA" w:bidi="fa-IR"/>
-        </w:rPr>
-      </w:pPr>
+          <w:rFonts w:ascii="B Nazanin" w:eastAsia="Times New Roman" w:hAnsi="B Nazanin" w:hint="cs"/>
+          <w:b/>
+          <w:bCs/>
+          <w:color w:val="5B9BD5" w:themeColor="accent1"/>
+          <w:rtl/>
+          <w:lang w:eastAsia="en-CA" w:bidi="fa-IR"/>
+        </w:rPr>
+      </w:pPr>
+      <w:r>
+        <w:rPr>
+          <w:rFonts w:ascii="B Nazanin" w:eastAsia="Times New Roman" w:hAnsi="B Nazanin" w:hint="cs"/>
+          <w:b/>
+          <w:bCs/>
+          <w:color w:val="5B9BD5" w:themeColor="accent1"/>
+          <w:rtl/>
+          <w:lang w:eastAsia="en-CA" w:bidi="fa-IR"/>
+        </w:rPr>
+        <w:t>بخش سوم</w:t>
+      </w:r>
     </w:p>
     <w:p>
       <w:pPr>
@@ -7557,24 +7568,620 @@
         </w:tabs>
         <w:jc w:val="left"/>
         <w:rPr>
+          <w:rFonts w:ascii="B Nazanin" w:eastAsia="Times New Roman" w:hAnsi="B Nazanin" w:hint="cs"/>
+          <w:b/>
+          <w:bCs/>
+          <w:color w:val="5B9BD5" w:themeColor="accent1"/>
+          <w:rtl/>
+          <w:lang w:eastAsia="en-CA" w:bidi="fa-IR"/>
+        </w:rPr>
+      </w:pPr>
+    </w:p>
+    <w:p>
+      <w:pPr>
+        <w:shd w:val="clear" w:color="auto" w:fill="FDFDFD"/>
+        <w:tabs>
+          <w:tab w:val="left" w:pos="916"/>
+          <w:tab w:val="left" w:pos="1832"/>
+          <w:tab w:val="left" w:pos="2748"/>
+          <w:tab w:val="left" w:pos="3664"/>
+          <w:tab w:val="left" w:pos="4580"/>
+          <w:tab w:val="left" w:pos="5496"/>
+          <w:tab w:val="left" w:pos="6412"/>
+          <w:tab w:val="left" w:pos="7328"/>
+          <w:tab w:val="left" w:pos="8244"/>
+          <w:tab w:val="left" w:pos="9160"/>
+          <w:tab w:val="left" w:pos="10076"/>
+          <w:tab w:val="left" w:pos="10992"/>
+          <w:tab w:val="left" w:pos="11908"/>
+          <w:tab w:val="left" w:pos="12824"/>
+          <w:tab w:val="left" w:pos="13740"/>
+          <w:tab w:val="left" w:pos="14656"/>
+        </w:tabs>
+        <w:spacing w:line="360" w:lineRule="auto"/>
+        <w:jc w:val="left"/>
+        <w:rPr>
           <w:rFonts w:ascii="B Nazanin" w:eastAsia="Times New Roman" w:hAnsi="B Nazanin"/>
-          <w:color w:val="000000"/>
-          <w:rtl/>
-          <w:lang w:eastAsia="en-CA" w:bidi="fa-IR"/>
-        </w:rPr>
-      </w:pPr>
-    </w:p>
-    <w:p>
-      <w:pPr>
-        <w:bidi w:val="0"/>
+          <w:color w:val="000000" w:themeColor="text1"/>
+          <w:lang w:eastAsia="en-CA" w:bidi="fa-IR"/>
+        </w:rPr>
+      </w:pPr>
+      <w:r>
+        <w:rPr>
+          <w:rFonts w:ascii="B Nazanin" w:eastAsia="Times New Roman" w:hAnsi="B Nazanin" w:hint="cs"/>
+          <w:color w:val="000000" w:themeColor="text1"/>
+          <w:rtl/>
+          <w:lang w:eastAsia="en-CA" w:bidi="fa-IR"/>
+        </w:rPr>
+        <w:t xml:space="preserve">در این بخش سه سناریو برای تست کد سطح کرنل داده شده است. برای پیاده سازی این قسمت ما ۳ </w:t>
+      </w:r>
+      <w:r>
+        <w:rPr>
+          <w:rFonts w:ascii="B Nazanin" w:eastAsia="Times New Roman" w:hAnsi="B Nazanin" w:hint="cs"/>
+          <w:color w:val="000000" w:themeColor="text1"/>
+          <w:rtl/>
+          <w:lang w:eastAsia="en-CA" w:bidi="fa-IR"/>
+        </w:rPr>
+        <w:t xml:space="preserve">تابع برای تست ها در نظر میگیرم و به ترتیب آن ها را در </w:t>
+      </w:r>
+      <w:r>
+        <w:rPr>
+          <w:rFonts w:ascii="Calibri" w:eastAsia="Times New Roman" w:hAnsi="Calibri" w:cs="Calibri"/>
+          <w:color w:val="000000" w:themeColor="text1"/>
+          <w:lang w:eastAsia="en-CA" w:bidi="fa-IR"/>
+        </w:rPr>
+        <w:t>main</w:t>
+      </w:r>
+      <w:r>
+        <w:rPr>
+          <w:rFonts w:ascii="Calibri" w:eastAsia="Times New Roman" w:hAnsi="Calibri" w:cs="Calibri" w:hint="cs"/>
+          <w:color w:val="000000" w:themeColor="text1"/>
+          <w:rtl/>
+          <w:lang w:eastAsia="en-CA" w:bidi="fa-IR"/>
+        </w:rPr>
+        <w:t xml:space="preserve"> </w:t>
+      </w:r>
+      <w:r>
+        <w:rPr>
+          <w:rFonts w:ascii="B Nazanin" w:eastAsia="Times New Roman" w:hAnsi="B Nazanin" w:hint="cs"/>
+          <w:color w:val="000000" w:themeColor="text1"/>
+          <w:rtl/>
+          <w:lang w:eastAsia="en-CA" w:bidi="fa-IR"/>
+        </w:rPr>
+        <w:t>صدا میکنیم.(بین هر دو تست یک ثانیه وقفه میگزاریم تا تست ها تداخل نخورند)</w:t>
+      </w:r>
+    </w:p>
+    <w:p>
+      <w:pPr>
+        <w:pStyle w:val="ListParagraph"/>
+        <w:numPr>
+          <w:ilvl w:val="0"/>
+          <w:numId w:val="18"/>
+        </w:numPr>
+        <w:shd w:val="clear" w:color="auto" w:fill="FDFDFD"/>
+        <w:tabs>
+          <w:tab w:val="left" w:pos="916"/>
+          <w:tab w:val="left" w:pos="1832"/>
+          <w:tab w:val="left" w:pos="2748"/>
+          <w:tab w:val="left" w:pos="3664"/>
+          <w:tab w:val="left" w:pos="4580"/>
+          <w:tab w:val="left" w:pos="5496"/>
+          <w:tab w:val="left" w:pos="6412"/>
+          <w:tab w:val="left" w:pos="7328"/>
+          <w:tab w:val="left" w:pos="8244"/>
+          <w:tab w:val="left" w:pos="9160"/>
+          <w:tab w:val="left" w:pos="10076"/>
+          <w:tab w:val="left" w:pos="10992"/>
+          <w:tab w:val="left" w:pos="11908"/>
+          <w:tab w:val="left" w:pos="12824"/>
+          <w:tab w:val="left" w:pos="13740"/>
+          <w:tab w:val="left" w:pos="14656"/>
+        </w:tabs>
+        <w:spacing w:line="360" w:lineRule="auto"/>
         <w:jc w:val="left"/>
         <w:rPr>
-          <w:rFonts w:ascii="B Nazanin" w:hAnsi="B Nazanin"/>
-          <w:color w:val="000000" w:themeColor="text1"/>
-          <w:rtl/>
-          <w:lang w:bidi="fa-IR"/>
-        </w:rPr>
-      </w:pPr>
+          <w:rFonts w:asciiTheme="minorBidi" w:eastAsia="Times New Roman" w:hAnsiTheme="minorBidi" w:cstheme="minorBidi" w:hint="cs"/>
+          <w:color w:val="000000" w:themeColor="text1"/>
+          <w:lang w:eastAsia="en-CA" w:bidi="fa-IR"/>
+        </w:rPr>
+      </w:pPr>
+      <w:r>
+        <w:rPr>
+          <w:rFonts w:ascii="B Nazanin" w:eastAsia="Times New Roman" w:hAnsi="B Nazanin" w:hint="cs"/>
+          <w:color w:val="000000" w:themeColor="text1"/>
+          <w:rtl/>
+          <w:lang w:eastAsia="en-CA" w:bidi="fa-IR"/>
+        </w:rPr>
+        <w:t>برای تست اول</w:t>
+      </w:r>
+      <w:r>
+        <w:rPr>
+          <w:rFonts w:ascii="B Nazanin" w:eastAsia="Times New Roman" w:hAnsi="B Nazanin" w:hint="cs"/>
+          <w:color w:val="000000" w:themeColor="text1"/>
+          <w:rtl/>
+          <w:lang w:eastAsia="en-CA" w:bidi="fa-IR"/>
+        </w:rPr>
+        <w:t xml:space="preserve"> ابتدا یک </w:t>
+      </w:r>
+      <w:r>
+        <w:rPr>
+          <w:rFonts w:ascii="Calibri" w:eastAsia="Times New Roman" w:hAnsi="Calibri" w:cs="Calibri"/>
+          <w:color w:val="000000" w:themeColor="text1"/>
+          <w:lang w:eastAsia="en-CA" w:bidi="fa-IR"/>
+        </w:rPr>
+        <w:t>event</w:t>
+      </w:r>
+      <w:r>
+        <w:rPr>
+          <w:rFonts w:ascii="B Nazanin" w:eastAsia="Times New Roman" w:hAnsi="B Nazanin" w:hint="cs"/>
+          <w:color w:val="000000" w:themeColor="text1"/>
+          <w:rtl/>
+          <w:lang w:eastAsia="en-CA" w:bidi="fa-IR"/>
+        </w:rPr>
+        <w:t xml:space="preserve"> ، با استفاده از فراخوانی سیستمی </w:t>
+      </w:r>
+      <w:r>
+        <w:rPr>
+          <w:rFonts w:ascii="Calibri" w:eastAsia="Times New Roman" w:hAnsi="Calibri" w:cs="Calibri"/>
+          <w:color w:val="000000" w:themeColor="text1"/>
+          <w:lang w:eastAsia="en-CA" w:bidi="fa-IR"/>
+        </w:rPr>
+        <w:t>sys_mysync_make_event()</w:t>
+      </w:r>
+      <w:r>
+        <w:rPr>
+          <w:rFonts w:ascii="B Nazanin" w:eastAsia="Times New Roman" w:hAnsi="B Nazanin" w:hint="cs"/>
+          <w:color w:val="000000" w:themeColor="text1"/>
+          <w:rtl/>
+          <w:lang w:eastAsia="en-CA" w:bidi="fa-IR"/>
+        </w:rPr>
+        <w:t xml:space="preserve"> میسازیم و پس از بررسی موفقیت آمیز بودن آن فراخوانی سیستمی </w:t>
+      </w:r>
+      <w:r>
+        <w:rPr>
+          <w:rFonts w:ascii="Calibri" w:eastAsia="Times New Roman" w:hAnsi="Calibri" w:cs="Calibri"/>
+          <w:color w:val="000000" w:themeColor="text1"/>
+          <w:lang w:eastAsia="en-CA" w:bidi="fa-IR"/>
+        </w:rPr>
+        <w:t>sys_mysync_sig_event(eid)</w:t>
+      </w:r>
+      <w:r>
+        <w:rPr>
+          <w:rFonts w:ascii="B Nazanin" w:eastAsia="Times New Roman" w:hAnsi="B Nazanin" w:hint="cs"/>
+          <w:color w:val="000000" w:themeColor="text1"/>
+          <w:rtl/>
+          <w:lang w:eastAsia="en-CA" w:bidi="fa-IR"/>
+        </w:rPr>
+        <w:t xml:space="preserve"> را صدا میزنیم و بررسی میکنیم که به صورت موفقیت آمیز صورت گرفته است یا خیر.</w:t>
+      </w:r>
+    </w:p>
+    <w:p>
+      <w:pPr>
+        <w:pStyle w:val="ListParagraph"/>
+        <w:numPr>
+          <w:ilvl w:val="0"/>
+          <w:numId w:val="18"/>
+        </w:numPr>
+        <w:shd w:val="clear" w:color="auto" w:fill="FDFDFD"/>
+        <w:tabs>
+          <w:tab w:val="left" w:pos="916"/>
+          <w:tab w:val="left" w:pos="1832"/>
+          <w:tab w:val="left" w:pos="2748"/>
+          <w:tab w:val="left" w:pos="3664"/>
+          <w:tab w:val="left" w:pos="4580"/>
+          <w:tab w:val="left" w:pos="5496"/>
+          <w:tab w:val="left" w:pos="6412"/>
+          <w:tab w:val="left" w:pos="7328"/>
+          <w:tab w:val="left" w:pos="8244"/>
+          <w:tab w:val="left" w:pos="9160"/>
+          <w:tab w:val="left" w:pos="10076"/>
+          <w:tab w:val="left" w:pos="10992"/>
+          <w:tab w:val="left" w:pos="11908"/>
+          <w:tab w:val="left" w:pos="12824"/>
+          <w:tab w:val="left" w:pos="13740"/>
+          <w:tab w:val="left" w:pos="14656"/>
+        </w:tabs>
+        <w:spacing w:line="360" w:lineRule="auto"/>
+        <w:jc w:val="left"/>
+        <w:rPr>
+          <w:rFonts w:asciiTheme="minorBidi" w:eastAsia="Times New Roman" w:hAnsiTheme="minorBidi" w:cstheme="minorBidi" w:hint="cs"/>
+          <w:color w:val="000000" w:themeColor="text1"/>
+          <w:lang w:eastAsia="en-CA" w:bidi="fa-IR"/>
+        </w:rPr>
+      </w:pPr>
+      <w:r>
+        <w:rPr>
+          <w:rFonts w:ascii="B Nazanin" w:eastAsia="Times New Roman" w:hAnsi="B Nazanin" w:hint="cs"/>
+          <w:color w:val="000000" w:themeColor="text1"/>
+          <w:rtl/>
+          <w:lang w:eastAsia="en-CA" w:bidi="fa-IR"/>
+        </w:rPr>
+        <w:t xml:space="preserve">برای این تست ابتدا لازم است که یک </w:t>
+      </w:r>
+      <w:r>
+        <w:rPr>
+          <w:rFonts w:ascii="Calibri" w:eastAsia="Times New Roman" w:hAnsi="Calibri" w:cs="Calibri"/>
+          <w:color w:val="000000" w:themeColor="text1"/>
+          <w:lang w:eastAsia="en-CA" w:bidi="fa-IR"/>
+        </w:rPr>
+        <w:t>event</w:t>
+      </w:r>
+      <w:r>
+        <w:rPr>
+          <w:rFonts w:ascii="B Nazanin" w:eastAsia="Times New Roman" w:hAnsi="B Nazanin" w:hint="cs"/>
+          <w:color w:val="000000" w:themeColor="text1"/>
+          <w:rtl/>
+          <w:lang w:eastAsia="en-CA" w:bidi="fa-IR"/>
+        </w:rPr>
+        <w:t xml:space="preserve"> بسازیم سپس یک پردازه </w:t>
+      </w:r>
+      <w:r>
+        <w:rPr>
+          <w:rFonts w:ascii="Calibri" w:eastAsia="Times New Roman" w:hAnsi="Calibri" w:cs="Calibri"/>
+          <w:color w:val="000000" w:themeColor="text1"/>
+          <w:lang w:eastAsia="en-CA" w:bidi="fa-IR"/>
+        </w:rPr>
+        <w:t>fork</w:t>
+      </w:r>
+      <w:r>
+        <w:rPr>
+          <w:rFonts w:ascii="B Nazanin" w:eastAsia="Times New Roman" w:hAnsi="B Nazanin" w:hint="cs"/>
+          <w:color w:val="000000" w:themeColor="text1"/>
+          <w:rtl/>
+          <w:lang w:eastAsia="en-CA" w:bidi="fa-IR"/>
+        </w:rPr>
+        <w:t xml:space="preserve"> کنیم و در پردازه ی جدید </w:t>
+      </w:r>
+      <w:r>
+        <w:rPr>
+          <w:rFonts w:ascii="Calibri" w:eastAsia="Times New Roman" w:hAnsi="Calibri" w:cs="Calibri"/>
+          <w:color w:val="000000" w:themeColor="text1"/>
+          <w:lang w:eastAsia="en-CA" w:bidi="fa-IR"/>
+        </w:rPr>
+        <w:t>sys_mysync_</w:t>
+      </w:r>
+      <w:r>
+        <w:rPr>
+          <w:rFonts w:ascii="Calibri" w:eastAsia="Times New Roman" w:hAnsi="Calibri" w:cs="Calibri"/>
+          <w:color w:val="000000" w:themeColor="text1"/>
+          <w:lang w:eastAsia="en-CA" w:bidi="fa-IR"/>
+        </w:rPr>
+        <w:t>wait</w:t>
+      </w:r>
+      <w:r>
+        <w:rPr>
+          <w:rFonts w:ascii="Calibri" w:eastAsia="Times New Roman" w:hAnsi="Calibri" w:cs="Calibri"/>
+          <w:color w:val="000000" w:themeColor="text1"/>
+          <w:lang w:eastAsia="en-CA" w:bidi="fa-IR"/>
+        </w:rPr>
+        <w:t>_event(eid)</w:t>
+      </w:r>
+      <w:r>
+        <w:rPr>
+          <w:rFonts w:ascii="B Nazanin" w:eastAsia="Times New Roman" w:hAnsi="B Nazanin" w:hint="cs"/>
+          <w:color w:val="000000" w:themeColor="text1"/>
+          <w:rtl/>
+          <w:lang w:eastAsia="en-CA" w:bidi="fa-IR"/>
+        </w:rPr>
+        <w:t xml:space="preserve"> را صدا</w:t>
+      </w:r>
+      <w:r>
+        <w:rPr>
+          <w:rFonts w:ascii="B Nazanin" w:eastAsia="Times New Roman" w:hAnsi="B Nazanin" w:hint="cs"/>
+          <w:color w:val="000000" w:themeColor="text1"/>
+          <w:rtl/>
+          <w:lang w:eastAsia="en-CA" w:bidi="fa-IR"/>
+        </w:rPr>
+        <w:t xml:space="preserve"> کنی</w:t>
+      </w:r>
+      <w:r>
+        <w:rPr>
+          <w:rFonts w:ascii="B Nazanin" w:eastAsia="Times New Roman" w:hAnsi="B Nazanin" w:hint="cs"/>
+          <w:color w:val="000000" w:themeColor="text1"/>
+          <w:rtl/>
+          <w:lang w:eastAsia="en-CA" w:bidi="fa-IR"/>
+        </w:rPr>
+        <w:t>م، پس از بررسی موفقیت آمیز بودن آن، کار پردازه ی جدید به پایان رسیده است. در پردازه ی والد یک ثانیه فرصت میدهیم تا مطمئن باشیم تا فرزند این پردازه کارش را انجام دهد پس از آن فراخوانی سیستمی سیگنال را صدا کرده و موفقیت بودن آن را بررسی میکنیم.</w:t>
+      </w:r>
+    </w:p>
+    <w:p>
+      <w:pPr>
+        <w:pStyle w:val="ListParagraph"/>
+        <w:numPr>
+          <w:ilvl w:val="0"/>
+          <w:numId w:val="18"/>
+        </w:numPr>
+        <w:shd w:val="clear" w:color="auto" w:fill="FDFDFD"/>
+        <w:tabs>
+          <w:tab w:val="left" w:pos="916"/>
+          <w:tab w:val="left" w:pos="1832"/>
+          <w:tab w:val="left" w:pos="2748"/>
+          <w:tab w:val="left" w:pos="3664"/>
+          <w:tab w:val="left" w:pos="4580"/>
+          <w:tab w:val="left" w:pos="5496"/>
+          <w:tab w:val="left" w:pos="6412"/>
+          <w:tab w:val="left" w:pos="7328"/>
+          <w:tab w:val="left" w:pos="8244"/>
+          <w:tab w:val="left" w:pos="9160"/>
+          <w:tab w:val="left" w:pos="10076"/>
+          <w:tab w:val="left" w:pos="10992"/>
+          <w:tab w:val="left" w:pos="11908"/>
+          <w:tab w:val="left" w:pos="12824"/>
+          <w:tab w:val="left" w:pos="13740"/>
+          <w:tab w:val="left" w:pos="14656"/>
+        </w:tabs>
+        <w:spacing w:line="360" w:lineRule="auto"/>
+        <w:jc w:val="left"/>
+        <w:rPr>
+          <w:rFonts w:asciiTheme="minorBidi" w:eastAsia="Times New Roman" w:hAnsiTheme="minorBidi" w:cstheme="minorBidi" w:hint="cs"/>
+          <w:color w:val="000000" w:themeColor="text1"/>
+          <w:lang w:eastAsia="en-CA" w:bidi="fa-IR"/>
+        </w:rPr>
+      </w:pPr>
+      <w:r>
+        <w:rPr>
+          <w:rFonts w:ascii="B Nazanin" w:eastAsia="Times New Roman" w:hAnsi="B Nazanin" w:hint="cs"/>
+          <w:color w:val="000000" w:themeColor="text1"/>
+          <w:rtl/>
+          <w:lang w:eastAsia="en-CA" w:bidi="fa-IR"/>
+        </w:rPr>
+        <w:t xml:space="preserve">در تست آخر ابتدا دو </w:t>
+      </w:r>
+      <w:r>
+        <w:rPr>
+          <w:rFonts w:ascii="Calibri" w:eastAsia="Times New Roman" w:hAnsi="Calibri" w:cs="Calibri"/>
+          <w:color w:val="000000" w:themeColor="text1"/>
+          <w:lang w:eastAsia="en-CA" w:bidi="fa-IR"/>
+        </w:rPr>
+        <w:t>event</w:t>
+      </w:r>
+      <w:r>
+        <w:rPr>
+          <w:rFonts w:ascii="B Nazanin" w:eastAsia="Times New Roman" w:hAnsi="B Nazanin" w:hint="cs"/>
+          <w:color w:val="000000" w:themeColor="text1"/>
+          <w:rtl/>
+          <w:lang w:eastAsia="en-CA" w:bidi="fa-IR"/>
+        </w:rPr>
+        <w:t xml:space="preserve"> میسازیم پس از آن دو پردازه </w:t>
+      </w:r>
+      <w:r>
+        <w:rPr>
+          <w:rFonts w:ascii="Calibri" w:eastAsia="Times New Roman" w:hAnsi="Calibri" w:cs="Calibri"/>
+          <w:color w:val="000000" w:themeColor="text1"/>
+          <w:lang w:eastAsia="en-CA" w:bidi="fa-IR"/>
+        </w:rPr>
+        <w:t>fork</w:t>
+      </w:r>
+      <w:r>
+        <w:rPr>
+          <w:rFonts w:ascii="B Nazanin" w:eastAsia="Times New Roman" w:hAnsi="B Nazanin" w:hint="cs"/>
+          <w:color w:val="000000" w:themeColor="text1"/>
+          <w:rtl/>
+          <w:lang w:eastAsia="en-CA" w:bidi="fa-IR"/>
+        </w:rPr>
+        <w:t xml:space="preserve"> میکنیم و در پرازه های جدید فراخوانی سیستمی </w:t>
+      </w:r>
+      <w:r>
+        <w:rPr>
+          <w:rFonts w:ascii="Calibri" w:eastAsia="Times New Roman" w:hAnsi="Calibri" w:cs="Calibri"/>
+          <w:color w:val="000000" w:themeColor="text1"/>
+          <w:lang w:eastAsia="en-CA" w:bidi="fa-IR"/>
+        </w:rPr>
+        <w:t>wait</w:t>
+      </w:r>
+      <w:r>
+        <w:rPr>
+          <w:rFonts w:ascii="B Nazanin" w:eastAsia="Times New Roman" w:hAnsi="B Nazanin" w:hint="cs"/>
+          <w:color w:val="000000" w:themeColor="text1"/>
+          <w:rtl/>
+          <w:lang w:eastAsia="en-CA" w:bidi="fa-IR"/>
+        </w:rPr>
+        <w:t xml:space="preserve"> را صدا میکنیم. در پردازه ی والد به مانند تست قبلی یک ثانیه وقفه ایجاد میکنیم سپس هر دو </w:t>
+      </w:r>
+      <w:r>
+        <w:rPr>
+          <w:rFonts w:ascii="Calibri" w:eastAsia="Times New Roman" w:hAnsi="Calibri" w:cs="Calibri"/>
+          <w:color w:val="000000" w:themeColor="text1"/>
+          <w:lang w:eastAsia="en-CA" w:bidi="fa-IR"/>
+        </w:rPr>
+        <w:t>event</w:t>
+      </w:r>
+      <w:r>
+        <w:rPr>
+          <w:rFonts w:ascii="B Nazanin" w:eastAsia="Times New Roman" w:hAnsi="B Nazanin" w:hint="cs"/>
+          <w:color w:val="000000" w:themeColor="text1"/>
+          <w:rtl/>
+          <w:lang w:eastAsia="en-CA" w:bidi="fa-IR"/>
+        </w:rPr>
+        <w:t xml:space="preserve"> را با فراخوانی سیستمی </w:t>
+      </w:r>
+      <w:r>
+        <w:rPr>
+          <w:rFonts w:ascii="Calibri" w:eastAsia="Times New Roman" w:hAnsi="Calibri" w:cs="Calibri"/>
+          <w:color w:val="000000" w:themeColor="text1"/>
+          <w:lang w:eastAsia="en-CA" w:bidi="fa-IR"/>
+        </w:rPr>
+        <w:t>destroy</w:t>
+      </w:r>
+      <w:r>
+        <w:rPr>
+          <w:rFonts w:ascii="B Nazanin" w:eastAsia="Times New Roman" w:hAnsi="B Nazanin" w:hint="cs"/>
+          <w:color w:val="000000" w:themeColor="text1"/>
+          <w:rtl/>
+          <w:lang w:eastAsia="en-CA" w:bidi="fa-IR"/>
+        </w:rPr>
+        <w:t xml:space="preserve"> از بین میبریم.</w:t>
+      </w:r>
+    </w:p>
+    <w:p>
+      <w:pPr>
+        <w:shd w:val="clear" w:color="auto" w:fill="FDFDFD"/>
+        <w:tabs>
+          <w:tab w:val="left" w:pos="916"/>
+          <w:tab w:val="left" w:pos="1832"/>
+          <w:tab w:val="left" w:pos="2748"/>
+          <w:tab w:val="left" w:pos="3664"/>
+          <w:tab w:val="left" w:pos="4580"/>
+          <w:tab w:val="left" w:pos="5496"/>
+          <w:tab w:val="left" w:pos="6412"/>
+          <w:tab w:val="left" w:pos="7328"/>
+          <w:tab w:val="left" w:pos="8244"/>
+          <w:tab w:val="left" w:pos="9160"/>
+          <w:tab w:val="left" w:pos="10076"/>
+          <w:tab w:val="left" w:pos="10992"/>
+          <w:tab w:val="left" w:pos="11908"/>
+          <w:tab w:val="left" w:pos="12824"/>
+          <w:tab w:val="left" w:pos="13740"/>
+          <w:tab w:val="left" w:pos="14656"/>
+        </w:tabs>
+        <w:spacing w:line="360" w:lineRule="auto"/>
+        <w:ind w:left="360"/>
+        <w:jc w:val="left"/>
+        <w:rPr>
+          <w:rFonts w:asciiTheme="minorBidi" w:eastAsia="Times New Roman" w:hAnsiTheme="minorBidi" w:cstheme="minorBidi" w:hint="cs"/>
+          <w:color w:val="000000" w:themeColor="text1"/>
+          <w:rtl/>
+          <w:lang w:eastAsia="en-CA" w:bidi="fa-IR"/>
+        </w:rPr>
+      </w:pPr>
+    </w:p>
+    <w:p>
+      <w:pPr>
+        <w:shd w:val="clear" w:color="auto" w:fill="FDFDFD"/>
+        <w:tabs>
+          <w:tab w:val="left" w:pos="916"/>
+          <w:tab w:val="left" w:pos="1832"/>
+          <w:tab w:val="left" w:pos="2748"/>
+          <w:tab w:val="left" w:pos="3664"/>
+          <w:tab w:val="left" w:pos="4580"/>
+          <w:tab w:val="left" w:pos="5496"/>
+          <w:tab w:val="left" w:pos="6412"/>
+          <w:tab w:val="left" w:pos="7328"/>
+          <w:tab w:val="left" w:pos="8244"/>
+          <w:tab w:val="left" w:pos="9160"/>
+          <w:tab w:val="left" w:pos="10076"/>
+          <w:tab w:val="left" w:pos="10992"/>
+          <w:tab w:val="left" w:pos="11908"/>
+          <w:tab w:val="left" w:pos="12824"/>
+          <w:tab w:val="left" w:pos="13740"/>
+          <w:tab w:val="left" w:pos="14656"/>
+        </w:tabs>
+        <w:spacing w:line="360" w:lineRule="auto"/>
+        <w:ind w:left="360"/>
+        <w:jc w:val="left"/>
+        <w:rPr>
+          <w:rFonts w:ascii="B Nazanin" w:eastAsia="Times New Roman" w:hAnsi="B Nazanin" w:hint="cs"/>
+          <w:color w:val="000000" w:themeColor="text1"/>
+          <w:rtl/>
+          <w:lang w:eastAsia="en-CA" w:bidi="fa-IR"/>
+        </w:rPr>
+      </w:pPr>
+      <w:r>
+        <w:rPr>
+          <w:rFonts w:ascii="B Nazanin" w:eastAsia="Times New Roman" w:hAnsi="B Nazanin" w:hint="cs"/>
+          <w:color w:val="000000" w:themeColor="text1"/>
+          <w:rtl/>
+          <w:lang w:eastAsia="en-CA" w:bidi="fa-IR"/>
+        </w:rPr>
+        <w:t>نتایج به دست آمده از تست به این صورت است</w:t>
+      </w:r>
+      <w:bookmarkStart w:id="0" w:name="_GoBack"/>
+      <w:bookmarkEnd w:id="0"/>
+      <w:r>
+        <w:rPr>
+          <w:rFonts w:ascii="B Nazanin" w:eastAsia="Times New Roman" w:hAnsi="B Nazanin" w:hint="cs"/>
+          <w:color w:val="000000" w:themeColor="text1"/>
+          <w:rtl/>
+          <w:lang w:eastAsia="en-CA" w:bidi="fa-IR"/>
+        </w:rPr>
+        <w:t>:</w:t>
+      </w:r>
+    </w:p>
+    <w:p>
+      <w:pPr>
+        <w:shd w:val="clear" w:color="auto" w:fill="FDFDFD"/>
+        <w:tabs>
+          <w:tab w:val="left" w:pos="916"/>
+          <w:tab w:val="left" w:pos="1832"/>
+          <w:tab w:val="left" w:pos="2748"/>
+          <w:tab w:val="left" w:pos="3664"/>
+          <w:tab w:val="left" w:pos="4580"/>
+          <w:tab w:val="left" w:pos="5496"/>
+          <w:tab w:val="left" w:pos="6412"/>
+          <w:tab w:val="left" w:pos="7328"/>
+          <w:tab w:val="left" w:pos="8244"/>
+          <w:tab w:val="left" w:pos="9160"/>
+          <w:tab w:val="left" w:pos="10076"/>
+          <w:tab w:val="left" w:pos="10992"/>
+          <w:tab w:val="left" w:pos="11908"/>
+          <w:tab w:val="left" w:pos="12824"/>
+          <w:tab w:val="left" w:pos="13740"/>
+          <w:tab w:val="left" w:pos="14656"/>
+        </w:tabs>
+        <w:spacing w:line="360" w:lineRule="auto"/>
+        <w:ind w:left="360"/>
+        <w:jc w:val="center"/>
+        <w:rPr>
+          <w:rFonts w:ascii="B Nazanin" w:eastAsia="Times New Roman" w:hAnsi="B Nazanin" w:hint="cs"/>
+          <w:color w:val="000000" w:themeColor="text1"/>
+          <w:lang w:eastAsia="en-CA" w:bidi="fa-IR"/>
+        </w:rPr>
+      </w:pPr>
+      <w:r>
+        <w:rPr>
+          <w:rFonts w:ascii="B Nazanin" w:eastAsia="Times New Roman" w:hAnsi="B Nazanin" w:hint="cs"/>
+          <w:noProof/>
+          <w:color w:val="000000" w:themeColor="text1"/>
+        </w:rPr>
+        <w:drawing>
+          <wp:inline distT="0" distB="0" distL="0" distR="0" wp14:anchorId="462D6FB4" wp14:editId="5B2A3781">
+            <wp:extent cx="3356231" cy="3060410"/>
+            <wp:effectExtent l="0" t="0" r="0" b="0"/>
+            <wp:docPr id="1" name="Picture 1"/>
+            <wp:cNvGraphicFramePr>
+              <a:graphicFrameLocks xmlns:a="http://schemas.openxmlformats.org/drawingml/2006/main" noChangeAspect="1"/>
+            </wp:cNvGraphicFramePr>
+            <a:graphic xmlns:a="http://schemas.openxmlformats.org/drawingml/2006/main">
+              <a:graphicData uri="http://schemas.openxmlformats.org/drawingml/2006/picture">
+                <pic:pic xmlns:pic="http://schemas.openxmlformats.org/drawingml/2006/picture">
+                  <pic:nvPicPr>
+                    <pic:cNvPr id="1" name="WhatsApp Image 2018-05-04 at 10.18.38 PM.jpeg"/>
+                    <pic:cNvPicPr/>
+                  </pic:nvPicPr>
+                  <pic:blipFill rotWithShape="1">
+                    <a:blip r:embed="rId19">
+                      <a:extLst>
+                        <a:ext uri="{28A0092B-C50C-407E-A947-70E740481C1C}">
+                          <a14:useLocalDpi xmlns:a14="http://schemas.microsoft.com/office/drawing/2010/main" val="0"/>
+                        </a:ext>
+                      </a:extLst>
+                    </a:blip>
+                    <a:srcRect l="8388" t="28586" r="32975" b="59"/>
+                    <a:stretch/>
+                  </pic:blipFill>
+                  <pic:spPr bwMode="auto">
+                    <a:xfrm>
+                      <a:off x="0" y="0"/>
+                      <a:ext cx="3358548" cy="3062523"/>
+                    </a:xfrm>
+                    <a:prstGeom prst="rect">
+                      <a:avLst/>
+                    </a:prstGeom>
+                    <a:ln>
+                      <a:noFill/>
+                    </a:ln>
+                    <a:extLst>
+                      <a:ext uri="{53640926-AAD7-44D8-BBD7-CCE9431645EC}">
+                        <a14:shadowObscured xmlns:a14="http://schemas.microsoft.com/office/drawing/2010/main"/>
+                      </a:ext>
+                    </a:extLst>
+                  </pic:spPr>
+                </pic:pic>
+              </a:graphicData>
+            </a:graphic>
+          </wp:inline>
+        </w:drawing>
+      </w:r>
     </w:p>
     <w:sectPr>
       <w:pgSz w:w="11900" w:h="16840" w:code="9"/>
@@ -7587,8 +8194,8 @@
 </file>
 
 <file path=word/numbering.xml><?xml version="1.0" encoding="utf-8"?>
-<w:numbering xmlns:wpc="http://schemas.microsoft.com/office/word/2010/wordprocessingCanvas" xmlns:cx="http://schemas.microsoft.com/office/drawing/2014/chartex" xmlns:cx1="http://schemas.microsoft.com/office/drawing/2015/9/8/chartex" xmlns:cx2="http://schemas.microsoft.com/office/drawing/2015/10/21/chartex" xmlns:cx3="http://schemas.microsoft.com/office/drawing/2016/5/9/chartex" xmlns:cx4="http://schemas.microsoft.com/office/drawing/2016/5/10/chartex" xmlns:cx5="http://schemas.microsoft.com/office/drawing/2016/5/11/chartex" xmlns:cx6="http://schemas.microsoft.com/office/drawing/2016/5/12/chartex" xmlns:cx7="http://schemas.microsoft.com/office/drawing/2016/5/13/chartex" xmlns:cx8="http://schemas.microsoft.com/office/drawing/2016/5/14/chartex" xmlns:mc="http://schemas.openxmlformats.org/markup-compatibility/2006" xmlns:aink="http://schemas.microsoft.com/office/drawing/2016/ink" xmlns:am3d="http://schemas.microsoft.com/office/drawing/2017/model3d" xmlns:o="urn:schemas-microsoft-com:office:office" xmlns:r="http://schemas.openxmlformats.org/officeDocument/2006/relationships" xmlns:m="http://schemas.openxmlformats.org/officeDocument/2006/math" xmlns:v="urn:schemas-microsoft-com:vml" xmlns:wp14="http://schemas.microsoft.com/office/word/2010/wordprocessingDrawing" xmlns:wp="http://schemas.openxmlformats.org/drawingml/2006/wordprocessingDrawing" xmlns:w10="urn:schemas-microsoft-com:office:word" xmlns:w="http://schemas.openxmlformats.org/wordprocessingml/2006/main" xmlns:w14="http://schemas.microsoft.com/office/word/2010/wordml" xmlns:w15="http://schemas.microsoft.com/office/word/2012/wordml" xmlns:w16cid="http://schemas.microsoft.com/office/word/2016/wordml/cid" xmlns:w16se="http://schemas.microsoft.com/office/word/2015/wordml/symex" xmlns:wpg="http://schemas.microsoft.com/office/word/2010/wordprocessingGroup" xmlns:wpi="http://schemas.microsoft.com/office/word/2010/wordprocessingInk" xmlns:wne="http://schemas.microsoft.com/office/word/2006/wordml" xmlns:wps="http://schemas.microsoft.com/office/word/2010/wordprocessingShape" mc:Ignorable="w14 w15 w16se w16cid wp14">
-  <w:abstractNum w:abstractNumId="0" w15:restartNumberingAfterBreak="0">
+<w:numbering xmlns:wpc="http://schemas.microsoft.com/office/word/2010/wordprocessingCanvas" xmlns:mo="http://schemas.microsoft.com/office/mac/office/2008/main" xmlns:mc="http://schemas.openxmlformats.org/markup-compatibility/2006" xmlns:mv="urn:schemas-microsoft-com:mac:vml" xmlns:o="urn:schemas-microsoft-com:office:office" xmlns:r="http://schemas.openxmlformats.org/officeDocument/2006/relationships" xmlns:m="http://schemas.openxmlformats.org/officeDocument/2006/math" xmlns:v="urn:schemas-microsoft-com:vml" xmlns:wp14="http://schemas.microsoft.com/office/word/2010/wordprocessingDrawing" xmlns:wp="http://schemas.openxmlformats.org/drawingml/2006/wordprocessingDrawing" xmlns:w10="urn:schemas-microsoft-com:office:word" xmlns:w="http://schemas.openxmlformats.org/wordprocessingml/2006/main" xmlns:w14="http://schemas.microsoft.com/office/word/2010/wordml" xmlns:w15="http://schemas.microsoft.com/office/word/2012/wordml" xmlns:wpg="http://schemas.microsoft.com/office/word/2010/wordprocessingGroup" xmlns:wpi="http://schemas.microsoft.com/office/word/2010/wordprocessingInk" xmlns:wne="http://schemas.microsoft.com/office/word/2006/wordml" xmlns:wps="http://schemas.microsoft.com/office/word/2010/wordprocessingShape" mc:Ignorable="w14 w15 wp14">
+  <w:abstractNum w:abstractNumId="0">
     <w:nsid w:val="00F019CE"/>
     <w:multiLevelType w:val="hybridMultilevel"/>
     <w:tmpl w:val="694E647C"/>
@@ -7701,7 +8308,7 @@
       </w:rPr>
     </w:lvl>
   </w:abstractNum>
-  <w:abstractNum w:abstractNumId="1" w15:restartNumberingAfterBreak="0">
+  <w:abstractNum w:abstractNumId="1">
     <w:nsid w:val="0ADA7C66"/>
     <w:multiLevelType w:val="hybridMultilevel"/>
     <w:tmpl w:val="48B6C620"/>
@@ -7814,7 +8421,7 @@
       </w:rPr>
     </w:lvl>
   </w:abstractNum>
-  <w:abstractNum w:abstractNumId="2" w15:restartNumberingAfterBreak="0">
+  <w:abstractNum w:abstractNumId="2">
     <w:nsid w:val="132106FF"/>
     <w:multiLevelType w:val="hybridMultilevel"/>
     <w:tmpl w:val="1836396A"/>
@@ -7927,7 +8534,93 @@
       </w:rPr>
     </w:lvl>
   </w:abstractNum>
-  <w:abstractNum w:abstractNumId="3" w15:restartNumberingAfterBreak="0">
+  <w:abstractNum w:abstractNumId="3">
+    <w:nsid w:val="28AC0E0F"/>
+    <w:multiLevelType w:val="hybridMultilevel"/>
+    <w:tmpl w:val="24D8F79C"/>
+    <w:lvl w:ilvl="0" w:tplc="04090015">
+      <w:start w:val="1"/>
+      <w:numFmt w:val="upperLetter"/>
+      <w:lvlText w:val="%1."/>
+      <w:lvlJc w:val="left"/>
+      <w:pPr>
+        <w:ind w:left="720" w:hanging="360"/>
+      </w:pPr>
+    </w:lvl>
+    <w:lvl w:ilvl="1" w:tplc="04090019" w:tentative="1">
+      <w:start w:val="1"/>
+      <w:numFmt w:val="lowerLetter"/>
+      <w:lvlText w:val="%2."/>
+      <w:lvlJc w:val="left"/>
+      <w:pPr>
+        <w:ind w:left="1440" w:hanging="360"/>
+      </w:pPr>
+    </w:lvl>
+    <w:lvl w:ilvl="2" w:tplc="0409001B" w:tentative="1">
+      <w:start w:val="1"/>
+      <w:numFmt w:val="lowerRoman"/>
+      <w:lvlText w:val="%3."/>
+      <w:lvlJc w:val="right"/>
+      <w:pPr>
+        <w:ind w:left="2160" w:hanging="180"/>
+      </w:pPr>
+    </w:lvl>
+    <w:lvl w:ilvl="3" w:tplc="0409000F" w:tentative="1">
+      <w:start w:val="1"/>
+      <w:numFmt w:val="decimal"/>
+      <w:lvlText w:val="%4."/>
+      <w:lvlJc w:val="left"/>
+      <w:pPr>
+        <w:ind w:left="2880" w:hanging="360"/>
+      </w:pPr>
+    </w:lvl>
+    <w:lvl w:ilvl="4" w:tplc="04090019" w:tentative="1">
+      <w:start w:val="1"/>
+      <w:numFmt w:val="lowerLetter"/>
+      <w:lvlText w:val="%5."/>
+      <w:lvlJc w:val="left"/>
+      <w:pPr>
+        <w:ind w:left="3600" w:hanging="360"/>
+      </w:pPr>
+    </w:lvl>
+    <w:lvl w:ilvl="5" w:tplc="0409001B" w:tentative="1">
+      <w:start w:val="1"/>
+      <w:numFmt w:val="lowerRoman"/>
+      <w:lvlText w:val="%6."/>
+      <w:lvlJc w:val="right"/>
+      <w:pPr>
+        <w:ind w:left="4320" w:hanging="180"/>
+      </w:pPr>
+    </w:lvl>
+    <w:lvl w:ilvl="6" w:tplc="0409000F" w:tentative="1">
+      <w:start w:val="1"/>
+      <w:numFmt w:val="decimal"/>
+      <w:lvlText w:val="%7."/>
+      <w:lvlJc w:val="left"/>
+      <w:pPr>
+        <w:ind w:left="5040" w:hanging="360"/>
+      </w:pPr>
+    </w:lvl>
+    <w:lvl w:ilvl="7" w:tplc="04090019" w:tentative="1">
+      <w:start w:val="1"/>
+      <w:numFmt w:val="lowerLetter"/>
+      <w:lvlText w:val="%8."/>
+      <w:lvlJc w:val="left"/>
+      <w:pPr>
+        <w:ind w:left="5760" w:hanging="360"/>
+      </w:pPr>
+    </w:lvl>
+    <w:lvl w:ilvl="8" w:tplc="0409001B" w:tentative="1">
+      <w:start w:val="1"/>
+      <w:numFmt w:val="lowerRoman"/>
+      <w:lvlText w:val="%9."/>
+      <w:lvlJc w:val="right"/>
+      <w:pPr>
+        <w:ind w:left="6480" w:hanging="180"/>
+      </w:pPr>
+    </w:lvl>
+  </w:abstractNum>
+  <w:abstractNum w:abstractNumId="4">
     <w:nsid w:val="33E51DC0"/>
     <w:multiLevelType w:val="hybridMultilevel"/>
     <w:tmpl w:val="E974CA68"/>
@@ -8040,7 +8733,7 @@
       </w:rPr>
     </w:lvl>
   </w:abstractNum>
-  <w:abstractNum w:abstractNumId="4" w15:restartNumberingAfterBreak="0">
+  <w:abstractNum w:abstractNumId="5">
     <w:nsid w:val="36F17672"/>
     <w:multiLevelType w:val="hybridMultilevel"/>
     <w:tmpl w:val="70A27CD0"/>
@@ -8153,7 +8846,7 @@
       </w:rPr>
     </w:lvl>
   </w:abstractNum>
-  <w:abstractNum w:abstractNumId="5" w15:restartNumberingAfterBreak="0">
+  <w:abstractNum w:abstractNumId="6">
     <w:nsid w:val="3E477008"/>
     <w:multiLevelType w:val="hybridMultilevel"/>
     <w:tmpl w:val="DD884580"/>
@@ -8266,7 +8959,7 @@
       </w:rPr>
     </w:lvl>
   </w:abstractNum>
-  <w:abstractNum w:abstractNumId="6" w15:restartNumberingAfterBreak="0">
+  <w:abstractNum w:abstractNumId="7">
     <w:nsid w:val="435735A3"/>
     <w:multiLevelType w:val="hybridMultilevel"/>
     <w:tmpl w:val="6AACAEE4"/>
@@ -8355,7 +9048,7 @@
       </w:pPr>
     </w:lvl>
   </w:abstractNum>
-  <w:abstractNum w:abstractNumId="7" w15:restartNumberingAfterBreak="0">
+  <w:abstractNum w:abstractNumId="8">
     <w:nsid w:val="461D0A5E"/>
     <w:multiLevelType w:val="hybridMultilevel"/>
     <w:tmpl w:val="B5AAAAA6"/>
@@ -8468,7 +9161,7 @@
       </w:rPr>
     </w:lvl>
   </w:abstractNum>
-  <w:abstractNum w:abstractNumId="8" w15:restartNumberingAfterBreak="0">
+  <w:abstractNum w:abstractNumId="9">
     <w:nsid w:val="48FE080B"/>
     <w:multiLevelType w:val="hybridMultilevel"/>
     <w:tmpl w:val="98741328"/>
@@ -8581,7 +9274,7 @@
       </w:rPr>
     </w:lvl>
   </w:abstractNum>
-  <w:abstractNum w:abstractNumId="9" w15:restartNumberingAfterBreak="0">
+  <w:abstractNum w:abstractNumId="10">
     <w:nsid w:val="4D395326"/>
     <w:multiLevelType w:val="hybridMultilevel"/>
     <w:tmpl w:val="EEE2D39A"/>
@@ -8670,7 +9363,93 @@
       </w:pPr>
     </w:lvl>
   </w:abstractNum>
-  <w:abstractNum w:abstractNumId="10" w15:restartNumberingAfterBreak="0">
+  <w:abstractNum w:abstractNumId="11">
+    <w:nsid w:val="4F0370E0"/>
+    <w:multiLevelType w:val="hybridMultilevel"/>
+    <w:tmpl w:val="0ABC330C"/>
+    <w:lvl w:ilvl="0" w:tplc="04090015">
+      <w:start w:val="1"/>
+      <w:numFmt w:val="upperLetter"/>
+      <w:lvlText w:val="%1."/>
+      <w:lvlJc w:val="left"/>
+      <w:pPr>
+        <w:ind w:left="720" w:hanging="360"/>
+      </w:pPr>
+    </w:lvl>
+    <w:lvl w:ilvl="1" w:tplc="04090019" w:tentative="1">
+      <w:start w:val="1"/>
+      <w:numFmt w:val="lowerLetter"/>
+      <w:lvlText w:val="%2."/>
+      <w:lvlJc w:val="left"/>
+      <w:pPr>
+        <w:ind w:left="1440" w:hanging="360"/>
+      </w:pPr>
+    </w:lvl>
+    <w:lvl w:ilvl="2" w:tplc="0409001B" w:tentative="1">
+      <w:start w:val="1"/>
+      <w:numFmt w:val="lowerRoman"/>
+      <w:lvlText w:val="%3."/>
+      <w:lvlJc w:val="right"/>
+      <w:pPr>
+        <w:ind w:left="2160" w:hanging="180"/>
+      </w:pPr>
+    </w:lvl>
+    <w:lvl w:ilvl="3" w:tplc="0409000F" w:tentative="1">
+      <w:start w:val="1"/>
+      <w:numFmt w:val="decimal"/>
+      <w:lvlText w:val="%4."/>
+      <w:lvlJc w:val="left"/>
+      <w:pPr>
+        <w:ind w:left="2880" w:hanging="360"/>
+      </w:pPr>
+    </w:lvl>
+    <w:lvl w:ilvl="4" w:tplc="04090019" w:tentative="1">
+      <w:start w:val="1"/>
+      <w:numFmt w:val="lowerLetter"/>
+      <w:lvlText w:val="%5."/>
+      <w:lvlJc w:val="left"/>
+      <w:pPr>
+        <w:ind w:left="3600" w:hanging="360"/>
+      </w:pPr>
+    </w:lvl>
+    <w:lvl w:ilvl="5" w:tplc="0409001B" w:tentative="1">
+      <w:start w:val="1"/>
+      <w:numFmt w:val="lowerRoman"/>
+      <w:lvlText w:val="%6."/>
+      <w:lvlJc w:val="right"/>
+      <w:pPr>
+        <w:ind w:left="4320" w:hanging="180"/>
+      </w:pPr>
+    </w:lvl>
+    <w:lvl w:ilvl="6" w:tplc="0409000F" w:tentative="1">
+      <w:start w:val="1"/>
+      <w:numFmt w:val="decimal"/>
+      <w:lvlText w:val="%7."/>
+      <w:lvlJc w:val="left"/>
+      <w:pPr>
+        <w:ind w:left="5040" w:hanging="360"/>
+      </w:pPr>
+    </w:lvl>
+    <w:lvl w:ilvl="7" w:tplc="04090019" w:tentative="1">
+      <w:start w:val="1"/>
+      <w:numFmt w:val="lowerLetter"/>
+      <w:lvlText w:val="%8."/>
+      <w:lvlJc w:val="left"/>
+      <w:pPr>
+        <w:ind w:left="5760" w:hanging="360"/>
+      </w:pPr>
+    </w:lvl>
+    <w:lvl w:ilvl="8" w:tplc="0409001B" w:tentative="1">
+      <w:start w:val="1"/>
+      <w:numFmt w:val="lowerRoman"/>
+      <w:lvlText w:val="%9."/>
+      <w:lvlJc w:val="right"/>
+      <w:pPr>
+        <w:ind w:left="6480" w:hanging="180"/>
+      </w:pPr>
+    </w:lvl>
+  </w:abstractNum>
+  <w:abstractNum w:abstractNumId="12">
     <w:nsid w:val="5AB11334"/>
     <w:multiLevelType w:val="hybridMultilevel"/>
     <w:tmpl w:val="E078E1F2"/>
@@ -8784,7 +9563,7 @@
       </w:rPr>
     </w:lvl>
   </w:abstractNum>
-  <w:abstractNum w:abstractNumId="11" w15:restartNumberingAfterBreak="0">
+  <w:abstractNum w:abstractNumId="13">
     <w:nsid w:val="5FBB549F"/>
     <w:multiLevelType w:val="hybridMultilevel"/>
     <w:tmpl w:val="89B45734"/>
@@ -8873,7 +9652,93 @@
       </w:pPr>
     </w:lvl>
   </w:abstractNum>
-  <w:abstractNum w:abstractNumId="12" w15:restartNumberingAfterBreak="0">
+  <w:abstractNum w:abstractNumId="14">
+    <w:nsid w:val="64C51829"/>
+    <w:multiLevelType w:val="hybridMultilevel"/>
+    <w:tmpl w:val="26A4AEAE"/>
+    <w:lvl w:ilvl="0" w:tplc="04090015">
+      <w:start w:val="1"/>
+      <w:numFmt w:val="upperLetter"/>
+      <w:lvlText w:val="%1."/>
+      <w:lvlJc w:val="left"/>
+      <w:pPr>
+        <w:ind w:left="720" w:hanging="360"/>
+      </w:pPr>
+    </w:lvl>
+    <w:lvl w:ilvl="1" w:tplc="04090019" w:tentative="1">
+      <w:start w:val="1"/>
+      <w:numFmt w:val="lowerLetter"/>
+      <w:lvlText w:val="%2."/>
+      <w:lvlJc w:val="left"/>
+      <w:pPr>
+        <w:ind w:left="1440" w:hanging="360"/>
+      </w:pPr>
+    </w:lvl>
+    <w:lvl w:ilvl="2" w:tplc="0409001B" w:tentative="1">
+      <w:start w:val="1"/>
+      <w:numFmt w:val="lowerRoman"/>
+      <w:lvlText w:val="%3."/>
+      <w:lvlJc w:val="right"/>
+      <w:pPr>
+        <w:ind w:left="2160" w:hanging="180"/>
+      </w:pPr>
+    </w:lvl>
+    <w:lvl w:ilvl="3" w:tplc="0409000F" w:tentative="1">
+      <w:start w:val="1"/>
+      <w:numFmt w:val="decimal"/>
+      <w:lvlText w:val="%4."/>
+      <w:lvlJc w:val="left"/>
+      <w:pPr>
+        <w:ind w:left="2880" w:hanging="360"/>
+      </w:pPr>
+    </w:lvl>
+    <w:lvl w:ilvl="4" w:tplc="04090019" w:tentative="1">
+      <w:start w:val="1"/>
+      <w:numFmt w:val="lowerLetter"/>
+      <w:lvlText w:val="%5."/>
+      <w:lvlJc w:val="left"/>
+      <w:pPr>
+        <w:ind w:left="3600" w:hanging="360"/>
+      </w:pPr>
+    </w:lvl>
+    <w:lvl w:ilvl="5" w:tplc="0409001B" w:tentative="1">
+      <w:start w:val="1"/>
+      <w:numFmt w:val="lowerRoman"/>
+      <w:lvlText w:val="%6."/>
+      <w:lvlJc w:val="right"/>
+      <w:pPr>
+        <w:ind w:left="4320" w:hanging="180"/>
+      </w:pPr>
+    </w:lvl>
+    <w:lvl w:ilvl="6" w:tplc="0409000F" w:tentative="1">
+      <w:start w:val="1"/>
+      <w:numFmt w:val="decimal"/>
+      <w:lvlText w:val="%7."/>
+      <w:lvlJc w:val="left"/>
+      <w:pPr>
+        <w:ind w:left="5040" w:hanging="360"/>
+      </w:pPr>
+    </w:lvl>
+    <w:lvl w:ilvl="7" w:tplc="04090019" w:tentative="1">
+      <w:start w:val="1"/>
+      <w:numFmt w:val="lowerLetter"/>
+      <w:lvlText w:val="%8."/>
+      <w:lvlJc w:val="left"/>
+      <w:pPr>
+        <w:ind w:left="5760" w:hanging="360"/>
+      </w:pPr>
+    </w:lvl>
+    <w:lvl w:ilvl="8" w:tplc="0409001B" w:tentative="1">
+      <w:start w:val="1"/>
+      <w:numFmt w:val="lowerRoman"/>
+      <w:lvlText w:val="%9."/>
+      <w:lvlJc w:val="right"/>
+      <w:pPr>
+        <w:ind w:left="6480" w:hanging="180"/>
+      </w:pPr>
+    </w:lvl>
+  </w:abstractNum>
+  <w:abstractNum w:abstractNumId="15">
     <w:nsid w:val="6A5B7876"/>
     <w:multiLevelType w:val="hybridMultilevel"/>
     <w:tmpl w:val="ABE60C0E"/>
@@ -8986,7 +9851,7 @@
       </w:rPr>
     </w:lvl>
   </w:abstractNum>
-  <w:abstractNum w:abstractNumId="13" w15:restartNumberingAfterBreak="0">
+  <w:abstractNum w:abstractNumId="16">
     <w:nsid w:val="738F176D"/>
     <w:multiLevelType w:val="hybridMultilevel"/>
     <w:tmpl w:val="D706BBFC"/>
@@ -9099,7 +9964,7 @@
       </w:rPr>
     </w:lvl>
   </w:abstractNum>
-  <w:abstractNum w:abstractNumId="14" w15:restartNumberingAfterBreak="0">
+  <w:abstractNum w:abstractNumId="17">
     <w:nsid w:val="7E794DB6"/>
     <w:multiLevelType w:val="hybridMultilevel"/>
     <w:tmpl w:val="F22ACE26"/>
@@ -9216,52 +10081,61 @@
     <w:abstractNumId w:val="1"/>
   </w:num>
   <w:num w:numId="2">
+    <w:abstractNumId w:val="8"/>
+  </w:num>
+  <w:num w:numId="3">
+    <w:abstractNumId w:val="13"/>
+  </w:num>
+  <w:num w:numId="4">
+    <w:abstractNumId w:val="9"/>
+  </w:num>
+  <w:num w:numId="5">
+    <w:abstractNumId w:val="16"/>
+  </w:num>
+  <w:num w:numId="6">
     <w:abstractNumId w:val="7"/>
   </w:num>
-  <w:num w:numId="3">
-    <w:abstractNumId w:val="11"/>
-  </w:num>
-  <w:num w:numId="4">
-    <w:abstractNumId w:val="8"/>
-  </w:num>
-  <w:num w:numId="5">
-    <w:abstractNumId w:val="13"/>
-  </w:num>
-  <w:num w:numId="6">
-    <w:abstractNumId w:val="6"/>
-  </w:num>
   <w:num w:numId="7">
-    <w:abstractNumId w:val="9"/>
+    <w:abstractNumId w:val="10"/>
   </w:num>
   <w:num w:numId="8">
     <w:abstractNumId w:val="0"/>
   </w:num>
   <w:num w:numId="9">
-    <w:abstractNumId w:val="3"/>
+    <w:abstractNumId w:val="4"/>
   </w:num>
   <w:num w:numId="10">
     <w:abstractNumId w:val="2"/>
   </w:num>
   <w:num w:numId="11">
+    <w:abstractNumId w:val="6"/>
+  </w:num>
+  <w:num w:numId="12">
     <w:abstractNumId w:val="5"/>
   </w:num>
-  <w:num w:numId="12">
-    <w:abstractNumId w:val="4"/>
+  <w:num w:numId="13">
+    <w:abstractNumId w:val="17"/>
   </w:num>
-  <w:num w:numId="13">
+  <w:num w:numId="14">
+    <w:abstractNumId w:val="15"/>
+  </w:num>
+  <w:num w:numId="15">
+    <w:abstractNumId w:val="12"/>
+  </w:num>
+  <w:num w:numId="16">
     <w:abstractNumId w:val="14"/>
   </w:num>
-  <w:num w:numId="14">
-    <w:abstractNumId w:val="12"/>
+  <w:num w:numId="17">
+    <w:abstractNumId w:val="11"/>
   </w:num>
-  <w:num w:numId="15">
-    <w:abstractNumId w:val="10"/>
+  <w:num w:numId="18">
+    <w:abstractNumId w:val="3"/>
   </w:num>
 </w:numbering>
 </file>
 
 <file path=word/styles.xml><?xml version="1.0" encoding="utf-8"?>
-<w:styles xmlns:mc="http://schemas.openxmlformats.org/markup-compatibility/2006" xmlns:r="http://schemas.openxmlformats.org/officeDocument/2006/relationships" xmlns:w="http://schemas.openxmlformats.org/wordprocessingml/2006/main" xmlns:w14="http://schemas.microsoft.com/office/word/2010/wordml" xmlns:w15="http://schemas.microsoft.com/office/word/2012/wordml" xmlns:w16cid="http://schemas.microsoft.com/office/word/2016/wordml/cid" xmlns:w16se="http://schemas.microsoft.com/office/word/2015/wordml/symex" mc:Ignorable="w14 w15 w16se w16cid">
+<w:styles xmlns:mc="http://schemas.openxmlformats.org/markup-compatibility/2006" xmlns:r="http://schemas.openxmlformats.org/officeDocument/2006/relationships" xmlns:w="http://schemas.openxmlformats.org/wordprocessingml/2006/main" xmlns:w14="http://schemas.microsoft.com/office/word/2010/wordml" xmlns:w15="http://schemas.microsoft.com/office/word/2012/wordml" mc:Ignorable="w14 w15">
   <w:docDefaults>
     <w:rPrDefault>
       <w:rPr>
@@ -9273,7 +10147,7 @@
     </w:rPrDefault>
     <w:pPrDefault/>
   </w:docDefaults>
-  <w:latentStyles w:defLockedState="0" w:defUIPriority="99" w:defSemiHidden="0" w:defUnhideWhenUsed="0" w:defQFormat="0" w:count="375">
+  <w:latentStyles w:defLockedState="0" w:defUIPriority="99" w:defSemiHidden="0" w:defUnhideWhenUsed="0" w:defQFormat="0" w:count="382">
     <w:lsdException w:name="Normal" w:uiPriority="0" w:qFormat="1"/>
     <w:lsdException w:name="heading 1" w:uiPriority="9" w:qFormat="1"/>
     <w:lsdException w:name="heading 2" w:semiHidden="1" w:uiPriority="9" w:unhideWhenUsed="1" w:qFormat="1"/>
@@ -9746,6 +10620,7 @@
     <w:uiPriority w:val="39"/>
     <w:rsid w:val="008D1AA3"/>
     <w:tblPr>
+      <w:tblInd w:w="0" w:type="dxa"/>
       <w:tblBorders>
         <w:top w:val="single" w:sz="4" w:space="0" w:color="auto"/>
         <w:left w:val="single" w:sz="4" w:space="0" w:color="auto"/>
@@ -9754,6 +10629,12 @@
         <w:insideH w:val="single" w:sz="4" w:space="0" w:color="auto"/>
         <w:insideV w:val="single" w:sz="4" w:space="0" w:color="auto"/>
       </w:tblBorders>
+      <w:tblCellMar>
+        <w:top w:w="0" w:type="dxa"/>
+        <w:left w:w="108" w:type="dxa"/>
+        <w:bottom w:w="0" w:type="dxa"/>
+        <w:right w:w="108" w:type="dxa"/>
+      </w:tblCellMar>
     </w:tblPr>
   </w:style>
   <w:style w:type="character" w:customStyle="1" w:styleId="Heading1Char">
@@ -10218,7 +11099,7 @@
 </file>
 
 <file path=customXml/itemProps1.xml><?xml version="1.0" encoding="utf-8"?>
-<ds:datastoreItem xmlns:ds="http://schemas.openxmlformats.org/officeDocument/2006/customXml" ds:itemID="{2A1B3D27-DE78-534A-A678-5CDB59851E3E}">
+<ds:datastoreItem xmlns:ds="http://schemas.openxmlformats.org/officeDocument/2006/customXml" ds:itemID="{A0981D28-F104-8A45-B5A8-7DD674B83849}">
   <ds:schemaRefs>
     <ds:schemaRef ds:uri="http://schemas.openxmlformats.org/officeDocument/2006/bibliography"/>
   </ds:schemaRefs>

</xml_diff>